<commit_message>
Actualización - Entrega 2
</commit_message>
<xml_diff>
--- a/Entregas/Entrega 1/Definición Problema.docx
+++ b/Entregas/Entrega 1/Definición Problema.docx
@@ -1219,10 +1219,7 @@
       </w:pPr>
       <w:bookmarkStart w:id="2" w:name="_Toc493534351"/>
       <w:r>
-        <w:t>DEFINICIÓN DEL PROBL</w:t>
-      </w:r>
-      <w:r>
-        <w:t>EMA</w:t>
+        <w:t>DEFINICIÓN DEL PROBLEMA</w:t>
       </w:r>
       <w:bookmarkEnd w:id="2"/>
     </w:p>
@@ -1326,15 +1323,7 @@
           <w:szCs w:val="24"/>
           <w:highlight w:val="white"/>
         </w:rPr>
-        <w:t xml:space="preserve">especialmente en las calles con un 42% seguido </w:t>
-      </w:r>
-      <w:r>
-        <w:rPr>
-          <w:sz w:val="24"/>
-          <w:szCs w:val="24"/>
-          <w:highlight w:val="white"/>
-        </w:rPr>
-        <w:t>por las casas de expendio con un 32% y las plazas de mercado</w:t>
+        <w:t>especialmente en las calles con un 42% seguido por las casas de expendio con un 32% y las plazas de mercado</w:t>
       </w:r>
       <w:commentRangeEnd w:id="7"/>
       <w:r>
@@ -1376,7 +1365,23 @@
           <w:szCs w:val="24"/>
           <w:highlight w:val="white"/>
         </w:rPr>
-        <w:t>los cuales va afectando su rendimiento académico y relaciones familiares.</w:t>
+        <w:t>los cuales</w:t>
+      </w:r>
+      <w:r>
+        <w:rPr>
+          <w:sz w:val="24"/>
+          <w:szCs w:val="24"/>
+          <w:highlight w:val="white"/>
+        </w:rPr>
+        <w:t>, si abusan de estas,</w:t>
+      </w:r>
+      <w:r>
+        <w:rPr>
+          <w:sz w:val="24"/>
+          <w:szCs w:val="24"/>
+          <w:highlight w:val="white"/>
+        </w:rPr>
+        <w:t xml:space="preserve"> va afectando su rendimiento académico y relaciones familiares.</w:t>
       </w:r>
       <w:commentRangeEnd w:id="9"/>
       <w:r>
@@ -1413,6 +1418,7 @@
           <w:szCs w:val="24"/>
         </w:rPr>
       </w:pPr>
+      <w:bookmarkStart w:id="11" w:name="_GoBack"/>
       <w:r>
         <w:rPr>
           <w:sz w:val="24"/>
@@ -1421,6 +1427,7 @@
         <w:t>¿Cómo reducir el consumo de marihuana en los jóvenes universitarios para que este no afecte su relación familiar y su rendimiento académico?</w:t>
       </w:r>
     </w:p>
+    <w:bookmarkEnd w:id="11"/>
     <w:p>
       <w:pPr>
         <w:spacing w:line="480" w:lineRule="auto"/>
@@ -1453,36 +1460,29 @@
         <w:pStyle w:val="Ttulo1"/>
         <w:spacing w:line="480" w:lineRule="auto"/>
       </w:pPr>
-      <w:bookmarkStart w:id="11" w:name="_Toc493534353"/>
+      <w:bookmarkStart w:id="12" w:name="_Toc493534353"/>
       <w:r>
         <w:lastRenderedPageBreak/>
         <w:t>PÚBLICO OBJETIVO</w:t>
       </w:r>
-      <w:bookmarkEnd w:id="11"/>
-    </w:p>
-    <w:p>
-      <w:pPr>
-        <w:spacing w:line="480" w:lineRule="auto"/>
-        <w:rPr>
-          <w:sz w:val="24"/>
-          <w:szCs w:val="24"/>
-        </w:rPr>
-      </w:pPr>
-      <w:r>
-        <w:rPr>
-          <w:sz w:val="24"/>
-          <w:szCs w:val="24"/>
-        </w:rPr>
-        <w:t>Jóvenes de 18 a 24 años que aún viven con sus padres en Medellín, que estén estudiando en unive</w:t>
-      </w:r>
-      <w:r>
-        <w:rPr>
-          <w:sz w:val="24"/>
-          <w:szCs w:val="24"/>
-        </w:rPr>
-        <w:t xml:space="preserve">rsidad. No tienen ingresos, los mantienen sus padres, solteros, de estrato medio-alto. </w:t>
-      </w:r>
-      <w:commentRangeStart w:id="12"/>
+      <w:bookmarkEnd w:id="12"/>
+    </w:p>
+    <w:p>
+      <w:pPr>
+        <w:spacing w:line="480" w:lineRule="auto"/>
+        <w:rPr>
+          <w:sz w:val="24"/>
+          <w:szCs w:val="24"/>
+        </w:rPr>
+      </w:pPr>
+      <w:r>
+        <w:rPr>
+          <w:sz w:val="24"/>
+          <w:szCs w:val="24"/>
+        </w:rPr>
+        <w:t xml:space="preserve">Jóvenes de 18 a 24 años que aún viven con sus padres en Medellín, que estén estudiando en universidad. No tienen ingresos, los mantienen sus padres, solteros, de estrato medio-alto. </w:t>
+      </w:r>
+      <w:commentRangeStart w:id="13"/>
       <w:r>
         <w:rPr>
           <w:sz w:val="24"/>
@@ -1490,23 +1490,16 @@
         </w:rPr>
         <w:t>Personas que frecuenten el Parque Lleras, Ciudad del Río o la Villa de Aburrá.</w:t>
       </w:r>
-      <w:commentRangeEnd w:id="12"/>
-      <w:r>
-        <w:commentReference w:id="12"/>
-      </w:r>
-      <w:r>
-        <w:rPr>
-          <w:sz w:val="24"/>
-          <w:szCs w:val="24"/>
-        </w:rPr>
-        <w:t xml:space="preserve"> Personas que estén estudiando ingeniería o humanidades, Que fumen por lo menos 6 veces </w:t>
-      </w:r>
-      <w:r>
-        <w:rPr>
-          <w:sz w:val="24"/>
-          <w:szCs w:val="24"/>
-        </w:rPr>
-        <w:t>por semana.</w:t>
+      <w:commentRangeEnd w:id="13"/>
+      <w:r>
+        <w:commentReference w:id="13"/>
+      </w:r>
+      <w:r>
+        <w:rPr>
+          <w:sz w:val="24"/>
+          <w:szCs w:val="24"/>
+        </w:rPr>
+        <w:t xml:space="preserve"> Personas que estén estudiando ingeniería o humanidades, Que fumen por lo menos 6 veces por semana.</w:t>
       </w:r>
     </w:p>
     <w:p>
@@ -1525,75 +1518,59 @@
         <w:pStyle w:val="Ttulo1"/>
         <w:spacing w:line="480" w:lineRule="auto"/>
       </w:pPr>
-      <w:bookmarkStart w:id="13" w:name="_1zytutd6ohdj" w:colFirst="0" w:colLast="0"/>
-      <w:bookmarkStart w:id="14" w:name="_Toc493534354"/>
-      <w:bookmarkEnd w:id="13"/>
+      <w:bookmarkStart w:id="14" w:name="_1zytutd6ohdj" w:colFirst="0" w:colLast="0"/>
+      <w:bookmarkStart w:id="15" w:name="_Toc493534354"/>
+      <w:bookmarkEnd w:id="14"/>
       <w:r>
         <w:lastRenderedPageBreak/>
         <w:t>INFORMACIÓN</w:t>
       </w:r>
-      <w:bookmarkEnd w:id="14"/>
+      <w:bookmarkEnd w:id="15"/>
     </w:p>
     <w:p>
       <w:pPr>
         <w:pStyle w:val="Ttulo2"/>
       </w:pPr>
-      <w:bookmarkStart w:id="15" w:name="_Toc493534355"/>
+      <w:bookmarkStart w:id="16" w:name="_Toc493534355"/>
       <w:r>
         <w:t>Lugares de consumo</w:t>
       </w:r>
-      <w:bookmarkEnd w:id="15"/>
-    </w:p>
-    <w:p>
-      <w:pPr>
-        <w:spacing w:line="480" w:lineRule="auto"/>
-        <w:rPr>
-          <w:sz w:val="24"/>
-          <w:szCs w:val="24"/>
-          <w:highlight w:val="white"/>
-        </w:rPr>
-      </w:pPr>
-      <w:r>
-        <w:rPr>
-          <w:sz w:val="24"/>
-          <w:szCs w:val="24"/>
-          <w:highlight w:val="white"/>
-        </w:rPr>
-        <w:t>Los jóvenes aseguraron que los lugares más frecuentes de consumo de estas sustancias son las fiestas, bares y cantinas. Alucinógenos como el bazuco o la heroína son consumidos en otros espacios, como casas, parq</w:t>
-      </w:r>
-      <w:r>
-        <w:rPr>
-          <w:sz w:val="24"/>
-          <w:szCs w:val="24"/>
-          <w:highlight w:val="white"/>
-        </w:rPr>
-        <w:t>ues y canchas de barrios de la ciudad.</w:t>
-      </w:r>
-    </w:p>
-    <w:p>
-      <w:pPr>
-        <w:spacing w:line="480" w:lineRule="auto"/>
-        <w:rPr>
-          <w:sz w:val="24"/>
-          <w:szCs w:val="24"/>
-          <w:highlight w:val="white"/>
-        </w:rPr>
-      </w:pPr>
-      <w:r>
-        <w:rPr>
-          <w:sz w:val="24"/>
-          <w:szCs w:val="24"/>
-          <w:highlight w:val="white"/>
-        </w:rPr>
-        <w:t>-Las áreas con menor densidad de población muestran prevalencias más bajas de consumo de marihuana, mientras que las mayores prevalencias se encuentran en Medellín, Quindío, Risaralda, el resto de Antioquia y Meta, to</w:t>
-      </w:r>
-      <w:r>
-        <w:rPr>
-          <w:sz w:val="24"/>
-          <w:szCs w:val="24"/>
-          <w:highlight w:val="white"/>
-        </w:rPr>
-        <w:t>dos con cifras superiores al 5%.</w:t>
+      <w:bookmarkEnd w:id="16"/>
+    </w:p>
+    <w:p>
+      <w:pPr>
+        <w:spacing w:line="480" w:lineRule="auto"/>
+        <w:rPr>
+          <w:sz w:val="24"/>
+          <w:szCs w:val="24"/>
+          <w:highlight w:val="white"/>
+        </w:rPr>
+      </w:pPr>
+      <w:r>
+        <w:rPr>
+          <w:sz w:val="24"/>
+          <w:szCs w:val="24"/>
+          <w:highlight w:val="white"/>
+        </w:rPr>
+        <w:t>Los jóvenes aseguraron que los lugares más frecuentes de consumo de estas sustancias son las fiestas, bares y cantinas. Alucinógenos como el bazuco o la heroína son consumidos en otros espacios, como casas, parques y canchas de barrios de la ciudad.</w:t>
+      </w:r>
+    </w:p>
+    <w:p>
+      <w:pPr>
+        <w:spacing w:line="480" w:lineRule="auto"/>
+        <w:rPr>
+          <w:sz w:val="24"/>
+          <w:szCs w:val="24"/>
+          <w:highlight w:val="white"/>
+        </w:rPr>
+      </w:pPr>
+      <w:r>
+        <w:rPr>
+          <w:sz w:val="24"/>
+          <w:szCs w:val="24"/>
+          <w:highlight w:val="white"/>
+        </w:rPr>
+        <w:t>-Las áreas con menor densidad de población muestran prevalencias más bajas de consumo de marihuana, mientras que las mayores prevalencias se encuentran en Medellín, Quindío, Risaralda, el resto de Antioquia y Meta, todos con cifras superiores al 5%.</w:t>
       </w:r>
     </w:p>
     <w:p>
@@ -1677,15 +1654,7 @@
           <w:szCs w:val="24"/>
           <w:highlight w:val="white"/>
         </w:rPr>
-        <w:t>Entre las personas que han consumido marihuana en el último año, un 57.6% muestra signos de abuso o dependencia, siendo esta relación mayor en los varon</w:t>
-      </w:r>
-      <w:r>
-        <w:rPr>
-          <w:sz w:val="24"/>
-          <w:szCs w:val="24"/>
-          <w:highlight w:val="white"/>
-        </w:rPr>
-        <w:t>es (58%). Este porcentaje permite estimar en casi 440 mil las personas con uso problemático de marihuana y en mayor medida son varones y jóvenes de 18 a 24 años.</w:t>
+        <w:t>Entre las personas que han consumido marihuana en el último año, un 57.6% muestra signos de abuso o dependencia, siendo esta relación mayor en los varones (58%). Este porcentaje permite estimar en casi 440 mil las personas con uso problemático de marihuana y en mayor medida son varones y jóvenes de 18 a 24 años.</w:t>
       </w:r>
     </w:p>
     <w:p>
@@ -1718,12 +1687,12 @@
           <w:highlight w:val="white"/>
         </w:rPr>
       </w:pPr>
-      <w:bookmarkStart w:id="16" w:name="_Toc493534356"/>
+      <w:bookmarkStart w:id="17" w:name="_Toc493534356"/>
       <w:r>
         <w:lastRenderedPageBreak/>
         <w:t>Acceso a droga</w:t>
       </w:r>
-      <w:bookmarkEnd w:id="16"/>
+      <w:bookmarkEnd w:id="17"/>
     </w:p>
     <w:p>
       <w:pPr>
@@ -1759,15 +1728,7 @@
           <w:szCs w:val="24"/>
           <w:highlight w:val="white"/>
         </w:rPr>
-        <w:t>Los efectos son evidentes: pérdida de capital hum</w:t>
-      </w:r>
-      <w:r>
-        <w:rPr>
-          <w:sz w:val="24"/>
-          <w:szCs w:val="24"/>
-          <w:highlight w:val="white"/>
-        </w:rPr>
-        <w:t>ano y ruptura del tejido social, tanto familiar como comunitario. Los adictos se van volviendo disfuncionales y, con el consumo, se rompe cualquier participación en los procesos de cooperación social que necesita toda ciudad y todo país del mundo.</w:t>
+        <w:t>Los efectos son evidentes: pérdida de capital humano y ruptura del tejido social, tanto familiar como comunitario. Los adictos se van volviendo disfuncionales y, con el consumo, se rompe cualquier participación en los procesos de cooperación social que necesita toda ciudad y todo país del mundo.</w:t>
       </w:r>
     </w:p>
     <w:p>
@@ -1823,33 +1784,26 @@
           <w:szCs w:val="24"/>
         </w:rPr>
       </w:pPr>
-      <w:bookmarkStart w:id="17" w:name="_Toc493534357"/>
+      <w:bookmarkStart w:id="18" w:name="_Toc493534357"/>
       <w:r>
         <w:t>Marihuana (Antioquia)</w:t>
       </w:r>
-      <w:bookmarkEnd w:id="17"/>
-    </w:p>
-    <w:p>
-      <w:pPr>
-        <w:spacing w:line="480" w:lineRule="auto"/>
-        <w:rPr>
-          <w:sz w:val="24"/>
-          <w:szCs w:val="24"/>
-        </w:rPr>
-      </w:pPr>
-      <w:r>
-        <w:rPr>
-          <w:sz w:val="24"/>
-          <w:szCs w:val="24"/>
-        </w:rPr>
-        <w:t>En Antioquia, establece el Obser</w:t>
-      </w:r>
-      <w:r>
-        <w:rPr>
-          <w:sz w:val="24"/>
-          <w:szCs w:val="24"/>
-        </w:rPr>
-        <w:t>vatorio de Drogas, hay 115.976 consumidores de marihuana, lo que representa, según reportan, un estimado del 4,17 % de la población.</w:t>
+      <w:bookmarkEnd w:id="18"/>
+    </w:p>
+    <w:p>
+      <w:pPr>
+        <w:spacing w:line="480" w:lineRule="auto"/>
+        <w:rPr>
+          <w:sz w:val="24"/>
+          <w:szCs w:val="24"/>
+        </w:rPr>
+      </w:pPr>
+      <w:r>
+        <w:rPr>
+          <w:sz w:val="24"/>
+          <w:szCs w:val="24"/>
+        </w:rPr>
+        <w:t>En Antioquia, establece el Observatorio de Drogas, hay 115.976 consumidores de marihuana, lo que representa, según reportan, un estimado del 4,17 % de la población.</w:t>
       </w:r>
     </w:p>
     <w:p>
@@ -1870,16 +1824,7 @@
             <w:szCs w:val="24"/>
             <w:u w:val="single"/>
           </w:rPr>
-          <w:t>http:/</w:t>
-        </w:r>
-        <w:r>
-          <w:rPr>
-            <w:color w:val="0563C1"/>
-            <w:sz w:val="24"/>
-            <w:szCs w:val="24"/>
-            <w:u w:val="single"/>
-          </w:rPr>
-          <w:t>/www.elcolombiano.com/antioquia/seguridad/medellin-tiene-227-mil-adictos-a-drogas-AE3969736</w:t>
+          <w:t>http://www.elcolombiano.com/antioquia/seguridad/medellin-tiene-227-mil-adictos-a-drogas-AE3969736</w:t>
         </w:r>
       </w:hyperlink>
     </w:p>
@@ -1896,21 +1841,7 @@
           <w:sz w:val="24"/>
           <w:szCs w:val="24"/>
         </w:rPr>
-        <w:t>La lista de lugares del país que más las utilizan está encabezada por Medellín, seguida de los departamentos de Quindío y Risaralda. El Ministerio de Salud aún no t</w:t>
-      </w:r>
-      <w:r>
-        <w:rPr>
-          <w:sz w:val="24"/>
-          <w:szCs w:val="24"/>
-        </w:rPr>
-        <w:t>iene suficiente información para explicar la razón de que en la capital antioqueña el consumo de drogas (principalmente marihuana) sea mucho más elevado que en cualquier otra ciudad de Colombia, e identificar esos factores será tarea de futuras investigaci</w:t>
-      </w:r>
-      <w:r>
-        <w:rPr>
-          <w:sz w:val="24"/>
-          <w:szCs w:val="24"/>
-        </w:rPr>
-        <w:t xml:space="preserve">ones, pero sí sabe que el 8% de sus pobladores, incluyendo el área </w:t>
+        <w:t xml:space="preserve">La lista de lugares del país que más las utilizan está encabezada por Medellín, seguida de los departamentos de Quindío y Risaralda. El Ministerio de Salud aún no tiene suficiente información para explicar la razón de que en la capital antioqueña el consumo de drogas (principalmente marihuana) sea mucho más elevado que en cualquier otra ciudad de Colombia, e identificar esos factores será tarea de futuras investigaciones, pero sí sabe que el 8% de sus pobladores, incluyendo el área </w:t>
       </w:r>
       <w:r>
         <w:rPr>
@@ -1950,14 +1881,7 @@
           <w:sz w:val="24"/>
           <w:szCs w:val="24"/>
         </w:rPr>
-        <w:t>Otro dato que arroja el informe es que en las ciudades d</w:t>
-      </w:r>
-      <w:r>
-        <w:rPr>
-          <w:sz w:val="24"/>
-          <w:szCs w:val="24"/>
-        </w:rPr>
-        <w:t>onde las tasas de consumo son más elevadas la gente está convencida de que es muy fácil acceder a estas sustancias. Uno de cada dos colombianos cree que es fácil conseguir marihuana y al 9% de la población se la ofrecieron en el último año.</w:t>
+        <w:t>Otro dato que arroja el informe es que en las ciudades donde las tasas de consumo son más elevadas la gente está convencida de que es muy fácil acceder a estas sustancias. Uno de cada dos colombianos cree que es fácil conseguir marihuana y al 9% de la población se la ofrecieron en el último año.</w:t>
       </w:r>
     </w:p>
     <w:p>
@@ -1980,8 +1904,6 @@
           <w:t>http://www.elespectador.com/noticias/salud/medellin-ciudad-donde-mas-se-consumen-drogas-articulo-502166</w:t>
         </w:r>
       </w:hyperlink>
-      <w:bookmarkStart w:id="18" w:name="_GoBack"/>
-      <w:bookmarkEnd w:id="18"/>
     </w:p>
     <w:p>
       <w:pPr>
@@ -2008,23 +1930,7 @@
           <w:szCs w:val="24"/>
           <w:highlight w:val="white"/>
         </w:rPr>
-        <w:t>-Entre los grupos</w:t>
-      </w:r>
-      <w:r>
-        <w:rPr>
-          <w:sz w:val="24"/>
-          <w:szCs w:val="24"/>
-          <w:highlight w:val="white"/>
-        </w:rPr>
-        <w:t xml:space="preserve"> de edad, el mayor consumo de marihuana se observa en los jóvenes de 18 a 24 años, con un 8.2% de prevalencia, seguido por los grupos de adolescentes (4.3%) y jóvenes de 25 a 34 años (3.8%). Aproximadamente el 62% de los consumidores de marihuana son perso</w:t>
-      </w:r>
-      <w:r>
-        <w:rPr>
-          <w:sz w:val="24"/>
-          <w:szCs w:val="24"/>
-          <w:highlight w:val="white"/>
-        </w:rPr>
-        <w:t>nas que tienen entre 12 a 24 años y casi el 87% de los consumidores tienen menos de 34 años.</w:t>
+        <w:t>-Entre los grupos de edad, el mayor consumo de marihuana se observa en los jóvenes de 18 a 24 años, con un 8.2% de prevalencia, seguido por los grupos de adolescentes (4.3%) y jóvenes de 25 a 34 años (3.8%). Aproximadamente el 62% de los consumidores de marihuana son personas que tienen entre 12 a 24 años y casi el 87% de los consumidores tienen menos de 34 años.</w:t>
       </w:r>
     </w:p>
     <w:p>
@@ -2046,17 +1952,7 @@
             <w:highlight w:val="white"/>
             <w:u w:val="single"/>
           </w:rPr>
-          <w:t>https://www.unodc.org/documents/colombia/2014/Julio/Estudio_de_</w:t>
-        </w:r>
-        <w:r>
-          <w:rPr>
-            <w:color w:val="1155CC"/>
-            <w:sz w:val="24"/>
-            <w:szCs w:val="24"/>
-            <w:highlight w:val="white"/>
-            <w:u w:val="single"/>
-          </w:rPr>
-          <w:t>Consumo_UNODC.pdf</w:t>
+          <w:t>https://www.unodc.org/documents/colombia/2014/Julio/Estudio_de_Consumo_UNODC.pdf</w:t>
         </w:r>
       </w:hyperlink>
     </w:p>
@@ -2108,37 +2004,23 @@
           <w:sz w:val="24"/>
           <w:szCs w:val="24"/>
         </w:rPr>
-        <w:t>El total de consumidores de marihuana en el último año, según l</w:t>
-      </w:r>
-      <w:r>
-        <w:rPr>
-          <w:sz w:val="24"/>
-          <w:szCs w:val="24"/>
-        </w:rPr>
-        <w:t>as últimas cifras disponibles, es de unos 762.000 colombianos.</w:t>
-      </w:r>
-    </w:p>
-    <w:p>
-      <w:pPr>
-        <w:spacing w:line="480" w:lineRule="auto"/>
-        <w:rPr>
-          <w:sz w:val="24"/>
-          <w:szCs w:val="24"/>
-        </w:rPr>
-      </w:pPr>
-      <w:r>
-        <w:rPr>
-          <w:sz w:val="24"/>
-          <w:szCs w:val="24"/>
-        </w:rPr>
-        <w:t xml:space="preserve">El grupo entre 18 y 24 tiene un consumo mayor a los demás grupos de edad. Las regiones de mayor consumo son Medellín y su área metropolitana, los tres departamentos del Eje Cafetero, Meta y en </w:t>
-      </w:r>
-      <w:r>
-        <w:rPr>
-          <w:sz w:val="24"/>
-          <w:szCs w:val="24"/>
-        </w:rPr>
-        <w:t>menor medida Cali.</w:t>
+        <w:t>El total de consumidores de marihuana en el último año, según las últimas cifras disponibles, es de unos 762.000 colombianos.</w:t>
+      </w:r>
+    </w:p>
+    <w:p>
+      <w:pPr>
+        <w:spacing w:line="480" w:lineRule="auto"/>
+        <w:rPr>
+          <w:sz w:val="24"/>
+          <w:szCs w:val="24"/>
+        </w:rPr>
+      </w:pPr>
+      <w:r>
+        <w:rPr>
+          <w:sz w:val="24"/>
+          <w:szCs w:val="24"/>
+        </w:rPr>
+        <w:t>El grupo entre 18 y 24 tiene un consumo mayor a los demás grupos de edad. Las regiones de mayor consumo son Medellín y su área metropolitana, los tres departamentos del Eje Cafetero, Meta y en menor medida Cali.</w:t>
       </w:r>
     </w:p>
     <w:p>
@@ -2158,16 +2040,7 @@
             <w:szCs w:val="24"/>
             <w:u w:val="single"/>
           </w:rPr>
-          <w:t>http://www.elespectador.com/noticias/politica/colombia-115-de-poblacion-ha-probado-marihuana-alguna-</w:t>
-        </w:r>
-        <w:r>
-          <w:rPr>
-            <w:color w:val="0563C1"/>
-            <w:sz w:val="24"/>
-            <w:szCs w:val="24"/>
-            <w:u w:val="single"/>
-          </w:rPr>
-          <w:t>v-articulo-523908</w:t>
+          <w:t>http://www.elespectador.com/noticias/politica/colombia-115-de-poblacion-ha-probado-marihuana-alguna-v-articulo-523908</w:t>
         </w:r>
       </w:hyperlink>
       <w:r>
@@ -2202,14 +2075,7 @@
           <w:sz w:val="24"/>
           <w:szCs w:val="24"/>
         </w:rPr>
-        <w:t>En lo neuropsicológico se evidenció que en aquellas personas con altos y frecuentes consumos de Cannabis sativa aumentó el tiempo de ejecución en las pruebas de memoria a corto y largo plazo, atención, inhi</w:t>
-      </w:r>
-      <w:r>
-        <w:rPr>
-          <w:sz w:val="24"/>
-          <w:szCs w:val="24"/>
-        </w:rPr>
-        <w:t>bición, mayor riesgo que recompensa, demostrando que, a mayor frecuencia de consumo y mayor tiempo, hay más demora en las respuestas, lo que indicaría posibles alteraciones en el lóbulo frontal.</w:t>
+        <w:t>En lo neuropsicológico se evidenció que en aquellas personas con altos y frecuentes consumos de Cannabis sativa aumentó el tiempo de ejecución en las pruebas de memoria a corto y largo plazo, atención, inhibición, mayor riesgo que recompensa, demostrando que, a mayor frecuencia de consumo y mayor tiempo, hay más demora en las respuestas, lo que indicaría posibles alteraciones en el lóbulo frontal.</w:t>
       </w:r>
     </w:p>
     <w:p>
@@ -2226,14 +2092,7 @@
           <w:sz w:val="24"/>
           <w:szCs w:val="24"/>
         </w:rPr>
-        <w:t>Se encontró, además, que la Cannabis sativa produce una conti</w:t>
-      </w:r>
-      <w:r>
-        <w:rPr>
-          <w:sz w:val="24"/>
-          <w:szCs w:val="24"/>
-        </w:rPr>
-        <w:t xml:space="preserve">nua reducción del volumen en el lóbulo temporal e hipocampo en ambos hemisferios del cerebro, generando así problemas en las funciones cognitivas de memoria </w:t>
+        <w:t xml:space="preserve">Se encontró, además, que la Cannabis sativa produce una continua reducción del volumen en el lóbulo temporal e hipocampo en ambos hemisferios del cerebro, generando así problemas en las funciones cognitivas de memoria </w:t>
       </w:r>
       <w:r>
         <w:rPr>
@@ -2247,14 +2106,7 @@
           <w:sz w:val="24"/>
           <w:szCs w:val="24"/>
         </w:rPr>
-        <w:t xml:space="preserve"> y auditivas. Se observó también, durante el estado de consumo, que el individu</w:t>
-      </w:r>
-      <w:r>
-        <w:rPr>
-          <w:sz w:val="24"/>
-          <w:szCs w:val="24"/>
-        </w:rPr>
-        <w:t>o entra en un estado de relajación y falta de concentración</w:t>
+        <w:t xml:space="preserve"> y auditivas. Se observó también, durante el estado de consumo, que el individuo entra en un estado de relajación y falta de concentración</w:t>
       </w:r>
       <w:r>
         <w:rPr>
@@ -2308,14 +2160,7 @@
           <w:szCs w:val="24"/>
         </w:rPr>
         <w:lastRenderedPageBreak/>
-        <w:t>Si es abusivo, los efectos sobre la mente y el cuerpo se hacen ev</w:t>
-      </w:r>
-      <w:r>
-        <w:rPr>
-          <w:sz w:val="24"/>
-          <w:szCs w:val="24"/>
-        </w:rPr>
-        <w:t>identes: reducción de la memoria y de la capacidad de concentración, inhibición y pérdida de capacidades psicomotoras, entre otras muchas consecuencias.</w:t>
+        <w:t>Si es abusivo, los efectos sobre la mente y el cuerpo se hacen evidentes: reducción de la memoria y de la capacidad de concentración, inhibición y pérdida de capacidades psicomotoras, entre otras muchas consecuencias.</w:t>
       </w:r>
     </w:p>
     <w:p>
@@ -2406,13 +2251,7 @@
         <w:spacing w:line="240" w:lineRule="auto"/>
       </w:pPr>
       <w:r>
-        <w:t>La lista de lugares del país que más las utilizan está encabezada por Medellín, seguida de los departamentos de Quindío y Risaralda. El Mi</w:t>
-      </w:r>
-      <w:r>
-        <w:t>nisterio de Salud aún no tiene suficiente información para explicar la razón de que en la capital antioqueña el consumo de drogas (principalmente marihuana) sea mucho más elevado que en cualquier otra ciudad de Colombia, e identificar esos factores será ta</w:t>
-      </w:r>
-      <w:r>
-        <w:t>rea de futuras investigaciones, pero sí sabe que el 8% de sus pobladores, incluyendo el área metropolitana que rodea a Medellín (unas 227.000 personas), ingieren sustancias ilícitas regularmente.</w:t>
+        <w:t>La lista de lugares del país que más las utilizan está encabezada por Medellín, seguida de los departamentos de Quindío y Risaralda. El Ministerio de Salud aún no tiene suficiente información para explicar la razón de que en la capital antioqueña el consumo de drogas (principalmente marihuana) sea mucho más elevado que en cualquier otra ciudad de Colombia, e identificar esos factores será tarea de futuras investigaciones, pero sí sabe que el 8% de sus pobladores, incluyendo el área metropolitana que rodea a Medellín (unas 227.000 personas), ingieren sustancias ilícitas regularmente.</w:t>
       </w:r>
     </w:p>
     <w:p>
@@ -2421,10 +2260,7 @@
         <w:spacing w:line="240" w:lineRule="auto"/>
       </w:pPr>
       <w:r>
-        <w:t>http://www.elespectador.com/noticias/salud/medellin-ciudad-d</w:t>
-      </w:r>
-      <w:r>
-        <w:t>onde-mas-se-consumen-drogas-articulo-502166</w:t>
+        <w:t>http://www.elespectador.com/noticias/salud/medellin-ciudad-donde-mas-se-consumen-drogas-articulo-502166</w:t>
       </w:r>
     </w:p>
   </w:comment>
@@ -2455,10 +2291,7 @@
         <w:spacing w:line="240" w:lineRule="auto"/>
       </w:pPr>
       <w:r>
-        <w:t>La invest</w:t>
-      </w:r>
-      <w:r>
-        <w:t>igación señala además que los sitios más comunes para acceder a las drogas son la calle, con un 42 por ciento; casas de expendio, con un 32 por ciento, y las plazas de mercado, con un 4 por ciento.</w:t>
+        <w:t>La investigación señala además que los sitios más comunes para acceder a las drogas son la calle, con un 42 por ciento; casas de expendio, con un 32 por ciento, y las plazas de mercado, con un 4 por ciento.</w:t>
       </w:r>
     </w:p>
   </w:comment>
@@ -2469,10 +2302,7 @@
         <w:spacing w:line="240" w:lineRule="auto"/>
       </w:pPr>
       <w:r>
-        <w:t>Entre los grupos de edad, el mayor consumo de marihuana se</w:t>
-      </w:r>
-      <w:r>
-        <w:t xml:space="preserve"> observa en los jóvenes de 18 a 24 años, con un 8.2% de prevalencia.</w:t>
+        <w:t>Entre los grupos de edad, el mayor consumo de marihuana se observa en los jóvenes de 18 a 24 años, con un 8.2% de prevalencia.</w:t>
       </w:r>
     </w:p>
     <w:p>
@@ -2492,10 +2322,7 @@
         <w:spacing w:line="240" w:lineRule="auto"/>
       </w:pPr>
       <w:r>
-        <w:t xml:space="preserve">Si es abusivo, los efectos sobre la mente y el cuerpo se hacen evidentes: reducción de la memoria y de la </w:t>
-      </w:r>
-      <w:r>
-        <w:t>capacidad de concentración, inhibición y pérdida de capacidades psicomotoras, entre otras muchas consecuencias.</w:t>
+        <w:t>Si es abusivo, los efectos sobre la mente y el cuerpo se hacen evidentes: reducción de la memoria y de la capacidad de concentración, inhibición y pérdida de capacidades psicomotoras, entre otras muchas consecuencias.</w:t>
       </w:r>
     </w:p>
     <w:p>
@@ -2504,14 +2331,11 @@
         <w:spacing w:line="240" w:lineRule="auto"/>
       </w:pPr>
       <w:r>
-        <w:t>http://www.mundodeportivo.com/elotromundo/actualidad/20160201/301825022621/cannabis-marihuana-fumar-estudio-journal-of-psycopharmacology-porro.h</w:t>
-      </w:r>
-      <w:r>
-        <w:t>tml</w:t>
+        <w:t>http://www.mundodeportivo.com/elotromundo/actualidad/20160201/301825022621/cannabis-marihuana-fumar-estudio-journal-of-psycopharmacology-porro.html</w:t>
       </w:r>
     </w:p>
   </w:comment>
-  <w:comment w:id="12" w:author="Juan David Atehortua Loaiza" w:date="2017-09-13T22:59:00Z" w:initials="">
+  <w:comment w:id="13" w:author="Juan David Atehortua Loaiza" w:date="2017-09-13T22:59:00Z" w:initials="">
     <w:p>
       <w:pPr>
         <w:widowControl w:val="0"/>

</xml_diff>